<commit_message>
UNED - Matematica para Computacion I
</commit_message>
<xml_diff>
--- a/3.matematicaparacomputacion1/foro_academico3.docx
+++ b/3.matematicaparacomputacion1/foro_academico3.docx
@@ -843,14 +843,86 @@
           <w:lang w:val="es-CR"/>
         </w:rPr>
       </w:pPr>
-      <w:r>
-        <w:rPr>
-          <w:rFonts w:ascii="Arial" w:hAnsi="Arial" w:cs="Arial"/>
-          <w:sz w:val="24"/>
-          <w:szCs w:val="24"/>
-          <w:lang w:val="es-CR"/>
-        </w:rPr>
-        <w:t>La lógica proposicional es necesario en Ingeniería en Informática, ya que:</w:t>
+    </w:p>
+    <w:p>
+      <w:pPr>
+        <w:spacing w:after="0"/>
+        <w:jc w:val="both"/>
+        <w:rPr>
+          <w:rFonts w:ascii="Arial" w:hAnsi="Arial" w:cs="Arial"/>
+          <w:sz w:val="24"/>
+          <w:szCs w:val="24"/>
+          <w:lang w:val="es-CR"/>
+        </w:rPr>
+      </w:pPr>
+      <w:r>
+        <w:rPr>
+          <w:rFonts w:ascii="Arial" w:hAnsi="Arial" w:cs="Arial"/>
+          <w:sz w:val="24"/>
+          <w:szCs w:val="24"/>
+          <w:lang w:val="es-CR"/>
+        </w:rPr>
+        <w:t>¡</w:t>
+      </w:r>
+      <w:r>
+        <w:rPr>
+          <w:rFonts w:ascii="Arial" w:hAnsi="Arial" w:cs="Arial"/>
+          <w:sz w:val="24"/>
+          <w:szCs w:val="24"/>
+          <w:lang w:val="es-CR"/>
+        </w:rPr>
+        <w:t xml:space="preserve">Buenas Cristofer! </w:t>
+      </w:r>
+    </w:p>
+    <w:p>
+      <w:pPr>
+        <w:spacing w:after="0"/>
+        <w:jc w:val="both"/>
+        <w:rPr>
+          <w:rFonts w:ascii="Arial" w:hAnsi="Arial" w:cs="Arial"/>
+          <w:sz w:val="24"/>
+          <w:szCs w:val="24"/>
+          <w:lang w:val="es-CR"/>
+        </w:rPr>
+      </w:pPr>
+    </w:p>
+    <w:p>
+      <w:pPr>
+        <w:spacing w:after="0"/>
+        <w:jc w:val="both"/>
+        <w:rPr>
+          <w:rFonts w:ascii="Arial" w:hAnsi="Arial" w:cs="Arial"/>
+          <w:sz w:val="24"/>
+          <w:szCs w:val="24"/>
+          <w:lang w:val="es-CR"/>
+        </w:rPr>
+      </w:pPr>
+      <w:r>
+        <w:rPr>
+          <w:rFonts w:ascii="Arial" w:hAnsi="Arial" w:cs="Arial"/>
+          <w:sz w:val="24"/>
+          <w:szCs w:val="24"/>
+          <w:lang w:val="es-CR"/>
+        </w:rPr>
+        <w:t>Muy bien tu aporte, yo te puedo dar un par de ejemplos de donde requerimos lógica proposicional en informátic</w:t>
+      </w:r>
+      <w:r>
+        <w:rPr>
+          <w:rFonts w:ascii="Arial" w:hAnsi="Arial" w:cs="Arial"/>
+          <w:sz w:val="24"/>
+          <w:szCs w:val="24"/>
+          <w:lang w:val="es-CR"/>
+        </w:rPr>
+        <w:t>a</w:t>
+      </w:r>
+      <w:r>
+        <w:rPr>
+          <w:rFonts w:ascii="Arial" w:hAnsi="Arial" w:cs="Arial"/>
+          <w:sz w:val="24"/>
+          <w:szCs w:val="24"/>
+          <w:lang w:val="es-CR"/>
+        </w:rPr>
+        <w:t>:</w:t>
       </w:r>
     </w:p>
     <w:p>
@@ -876,25 +948,79 @@
           <w:szCs w:val="24"/>
           <w:lang w:val="es-CR"/>
         </w:rPr>
-        <w:t xml:space="preserve">Por </w:t>
-      </w:r>
-      <w:r>
-        <w:rPr>
-          <w:rFonts w:ascii="Arial" w:hAnsi="Arial" w:cs="Arial"/>
-          <w:sz w:val="24"/>
-          <w:szCs w:val="24"/>
-          <w:lang w:val="es-CR"/>
-        </w:rPr>
-        <w:t>ejemplo,</w:t>
-      </w:r>
-      <w:r>
-        <w:rPr>
-          <w:rFonts w:ascii="Arial" w:hAnsi="Arial" w:cs="Arial"/>
-          <w:sz w:val="24"/>
-          <w:szCs w:val="24"/>
-          <w:lang w:val="es-CR"/>
-        </w:rPr>
-        <w:t xml:space="preserve"> si un programa que se ejecuta posee una variable que no </w:t>
+        <w:t xml:space="preserve">Si un programa que se ejecuta posee una variable que no está definida o sea que es indeterminada, que </w:t>
+      </w:r>
+      <w:r>
+        <w:rPr>
+          <w:rFonts w:ascii="Arial" w:hAnsi="Arial" w:cs="Arial"/>
+          <w:sz w:val="24"/>
+          <w:szCs w:val="24"/>
+          <w:lang w:val="es-CR"/>
+        </w:rPr>
+        <w:t>dicho programa finalice</w:t>
+      </w:r>
+      <w:r>
+        <w:rPr>
+          <w:rFonts w:ascii="Arial" w:hAnsi="Arial" w:cs="Arial"/>
+          <w:sz w:val="24"/>
+          <w:szCs w:val="24"/>
+          <w:lang w:val="es-CR"/>
+        </w:rPr>
+        <w:t xml:space="preserve">, e indicar mediante un mensaje de error por qué se dio la terminación del programa (en este caso sería debido a que el valor de una variable no se ha definido). La proposición </w:t>
+      </w:r>
+      <w:r>
+        <w:rPr>
+          <w:rFonts w:ascii="Arial" w:hAnsi="Arial" w:cs="Arial"/>
+          <w:sz w:val="24"/>
+          <w:szCs w:val="24"/>
+          <w:lang w:val="es-CR"/>
+        </w:rPr>
+        <w:t>involucrada podría ser</w:t>
+      </w:r>
+      <w:r>
+        <w:rPr>
+          <w:rFonts w:ascii="Arial" w:hAnsi="Arial" w:cs="Arial"/>
+          <w:sz w:val="24"/>
+          <w:szCs w:val="24"/>
+          <w:lang w:val="es-CR"/>
+        </w:rPr>
+        <w:t xml:space="preserve">: </w:t>
+      </w:r>
+      <w:r>
+        <w:rPr>
+          <w:rFonts w:ascii="Arial" w:hAnsi="Arial" w:cs="Arial"/>
+          <w:sz w:val="24"/>
+          <w:szCs w:val="24"/>
+          <w:lang w:val="es-CR"/>
+        </w:rPr>
+        <w:t>¿</w:t>
+      </w:r>
+      <w:r>
+        <w:rPr>
+          <w:rFonts w:ascii="Arial" w:hAnsi="Arial" w:cs="Arial"/>
+          <w:sz w:val="24"/>
+          <w:szCs w:val="24"/>
+          <w:lang w:val="es-CR"/>
+        </w:rPr>
+        <w:t>La variable x se encuentra definida</w:t>
+      </w:r>
+      <w:r>
+        <w:rPr>
+          <w:rFonts w:ascii="Arial" w:hAnsi="Arial" w:cs="Arial"/>
+          <w:sz w:val="24"/>
+          <w:szCs w:val="24"/>
+          <w:lang w:val="es-CR"/>
+        </w:rPr>
+        <w:t>?</w:t>
+      </w:r>
+      <w:r>
+        <w:rPr>
+          <w:rFonts w:ascii="Arial" w:hAnsi="Arial" w:cs="Arial"/>
+          <w:sz w:val="24"/>
+          <w:szCs w:val="24"/>
+          <w:lang w:val="es-CR"/>
+        </w:rPr>
+        <w:t xml:space="preserve"> Aquí vemos como las opciones para la proposición anterior es Verdadero o Falso. En caso de ser Falso, esto indica que la variable x no </w:t>
       </w:r>
       <w:r>
         <w:rPr>
@@ -912,70 +1038,27 @@
           <w:szCs w:val="24"/>
           <w:lang w:val="es-CR"/>
         </w:rPr>
-        <w:t xml:space="preserve"> definida o sea indeterminada, que sea posible salir del programa, e indicar mediante un mensaje de error indicando </w:t>
-      </w:r>
-      <w:r>
-        <w:rPr>
-          <w:rFonts w:ascii="Arial" w:hAnsi="Arial" w:cs="Arial"/>
-          <w:sz w:val="24"/>
-          <w:szCs w:val="24"/>
-          <w:lang w:val="es-CR"/>
-        </w:rPr>
-        <w:t>por qué</w:t>
-      </w:r>
-      <w:r>
-        <w:rPr>
-          <w:rFonts w:ascii="Arial" w:hAnsi="Arial" w:cs="Arial"/>
-          <w:sz w:val="24"/>
-          <w:szCs w:val="24"/>
-          <w:lang w:val="es-CR"/>
-        </w:rPr>
-        <w:t xml:space="preserve"> se dio la terminación del programa (en este caso sería debido a que el valor de una variable no se ha definido).</w:t>
-      </w:r>
-      <w:r>
-        <w:rPr>
-          <w:rFonts w:ascii="Arial" w:hAnsi="Arial" w:cs="Arial"/>
-          <w:sz w:val="24"/>
-          <w:szCs w:val="24"/>
-          <w:lang w:val="es-CR"/>
-        </w:rPr>
-        <w:t xml:space="preserve"> </w:t>
-      </w:r>
-      <w:r>
-        <w:rPr>
-          <w:rFonts w:ascii="Arial" w:hAnsi="Arial" w:cs="Arial"/>
-          <w:sz w:val="24"/>
-          <w:szCs w:val="24"/>
-          <w:lang w:val="es-CR"/>
-        </w:rPr>
-        <w:t>La proposición en este caso sería: La variable x se encuentra definida. Aquí vemos como las opciones para la</w:t>
-      </w:r>
-      <w:r>
-        <w:rPr>
-          <w:rFonts w:ascii="Arial" w:hAnsi="Arial" w:cs="Arial"/>
-          <w:sz w:val="24"/>
-          <w:szCs w:val="24"/>
-          <w:lang w:val="es-CR"/>
-        </w:rPr>
-        <w:t xml:space="preserve"> </w:t>
-      </w:r>
-      <w:r>
-        <w:rPr>
-          <w:rFonts w:ascii="Arial" w:hAnsi="Arial" w:cs="Arial"/>
-          <w:sz w:val="24"/>
-          <w:szCs w:val="24"/>
-          <w:lang w:val="es-CR"/>
-        </w:rPr>
-        <w:t>proposición anterior es Verdadero o Falso. En caso de ser Falso, esto indica que la variable x no esta definida.</w:t>
-      </w:r>
-      <w:r>
-        <w:rPr>
-          <w:rFonts w:ascii="Arial" w:hAnsi="Arial" w:cs="Arial"/>
-          <w:sz w:val="24"/>
-          <w:szCs w:val="24"/>
-          <w:lang w:val="es-CR"/>
-        </w:rPr>
-        <w:t xml:space="preserve"> Esto es comúnmente utilizado para manejo de excepciones o errores.</w:t>
+        <w:t xml:space="preserve"> definida. </w:t>
+      </w:r>
+      <w:r>
+        <w:rPr>
+          <w:rFonts w:ascii="Arial" w:hAnsi="Arial" w:cs="Arial"/>
+          <w:b/>
+          <w:bCs/>
+          <w:sz w:val="24"/>
+          <w:szCs w:val="24"/>
+          <w:lang w:val="es-CR"/>
+        </w:rPr>
+        <w:t>Esto es comúnmente utilizado para manejo de excepciones o errores</w:t>
+      </w:r>
+      <w:r>
+        <w:rPr>
+          <w:rFonts w:ascii="Arial" w:hAnsi="Arial" w:cs="Arial"/>
+          <w:sz w:val="24"/>
+          <w:szCs w:val="24"/>
+          <w:lang w:val="es-CR"/>
+        </w:rPr>
+        <w:t>.</w:t>
       </w:r>
     </w:p>
     <w:p>
@@ -1145,7 +1228,26 @@
           <w:szCs w:val="24"/>
           <w:lang w:val="es-CR"/>
         </w:rPr>
-        <w:t>etc.; es decir para un estudiante la herramienta web tendrá menos información</w:t>
+        <w:lastRenderedPageBreak/>
+        <w:t>etc.</w:t>
+      </w:r>
+      <w:r>
+        <w:rPr>
+          <w:rFonts w:ascii="Arial" w:hAnsi="Arial" w:cs="Arial"/>
+          <w:sz w:val="24"/>
+          <w:szCs w:val="24"/>
+          <w:lang w:val="es-CR"/>
+        </w:rPr>
+        <w:t xml:space="preserve"> (por poner un ejemplo)</w:t>
+      </w:r>
+      <w:r>
+        <w:rPr>
+          <w:rFonts w:ascii="Arial" w:hAnsi="Arial" w:cs="Arial"/>
+          <w:sz w:val="24"/>
+          <w:szCs w:val="24"/>
+          <w:lang w:val="es-CR"/>
+        </w:rPr>
+        <w:t>; es decir para un estudiante la herramienta web tendrá menos información</w:t>
       </w:r>
       <w:r>
         <w:rPr>
@@ -1221,14 +1323,24 @@
     <w:p>
       <w:pPr>
         <w:spacing w:after="0"/>
-        <w:jc w:val="both"/>
-        <w:rPr>
-          <w:rFonts w:ascii="Arial" w:hAnsi="Arial" w:cs="Arial"/>
-          <w:sz w:val="24"/>
-          <w:szCs w:val="24"/>
-          <w:lang w:val="es-CR"/>
-        </w:rPr>
-      </w:pPr>
+        <w:ind w:left="360"/>
+        <w:jc w:val="both"/>
+        <w:rPr>
+          <w:rFonts w:ascii="Arial" w:hAnsi="Arial" w:cs="Arial"/>
+          <w:sz w:val="24"/>
+          <w:szCs w:val="24"/>
+          <w:lang w:val="es-CR"/>
+        </w:rPr>
+      </w:pPr>
+      <w:r>
+        <w:rPr>
+          <w:rFonts w:ascii="Arial" w:hAnsi="Arial" w:cs="Arial"/>
+          <w:sz w:val="24"/>
+          <w:szCs w:val="24"/>
+          <w:lang w:val="es-CR"/>
+        </w:rPr>
+        <w:t>Por lo anterior, se puede concluir que las proposiciones son indispensables en el manejo de sistemas que requieran un usuario y una contraseña.</w:t>
+      </w:r>
     </w:p>
     <w:sectPr>
       <w:pgSz w:w="12240" w:h="15840"/>
@@ -1582,8 +1694,8 @@
   <w:abstractNum w:abstractNumId="3" w15:restartNumberingAfterBreak="0">
     <w:nsid w:val="532A35FE"/>
     <w:multiLevelType w:val="hybridMultilevel"/>
-    <w:tmpl w:val="C11A77AA"/>
-    <w:lvl w:ilvl="0" w:tplc="0409000F">
+    <w:tmpl w:val="92F2B570"/>
+    <w:lvl w:ilvl="0" w:tplc="11EE336E">
       <w:start w:val="1"/>
       <w:numFmt w:val="decimal"/>
       <w:lvlText w:val="%1."/>
@@ -1592,7 +1704,7 @@
         <w:ind w:left="720" w:hanging="360"/>
       </w:pPr>
       <w:rPr>
-        <w:rFonts w:hint="default"/>
+        <w:rFonts w:ascii="Arial" w:eastAsiaTheme="minorHAnsi" w:hAnsi="Arial" w:cs="Arial"/>
       </w:rPr>
     </w:lvl>
     <w:lvl w:ilvl="1" w:tplc="04090019" w:tentative="1">
@@ -2013,6 +2125,7 @@
     <w:lsdException w:name="HTML Sample" w:semiHidden="1" w:unhideWhenUsed="1"/>
     <w:lsdException w:name="HTML Typewriter" w:semiHidden="1" w:unhideWhenUsed="1"/>
     <w:lsdException w:name="HTML Variable" w:semiHidden="1" w:unhideWhenUsed="1"/>
+    <w:lsdException w:name="Normal Table" w:semiHidden="1" w:unhideWhenUsed="1"/>
     <w:lsdException w:name="annotation subject" w:semiHidden="1" w:unhideWhenUsed="1"/>
     <w:lsdException w:name="No List" w:semiHidden="1" w:unhideWhenUsed="1"/>
     <w:lsdException w:name="Outline List 1" w:semiHidden="1" w:unhideWhenUsed="1"/>
@@ -2059,8 +2172,10 @@
     <w:lsdException w:name="Table Subtle 2" w:semiHidden="1" w:unhideWhenUsed="1"/>
     <w:lsdException w:name="Table Web 1" w:semiHidden="1" w:unhideWhenUsed="1"/>
     <w:lsdException w:name="Table Web 2" w:semiHidden="1" w:unhideWhenUsed="1"/>
+    <w:lsdException w:name="Table Web 3" w:semiHidden="1" w:unhideWhenUsed="1"/>
     <w:lsdException w:name="Balloon Text" w:semiHidden="1" w:unhideWhenUsed="1"/>
     <w:lsdException w:name="Table Grid" w:uiPriority="39"/>
+    <w:lsdException w:name="Table Theme" w:semiHidden="1" w:unhideWhenUsed="1"/>
     <w:lsdException w:name="Placeholder Text" w:semiHidden="1"/>
     <w:lsdException w:name="No Spacing" w:uiPriority="1" w:qFormat="1"/>
     <w:lsdException w:name="Light Shading" w:uiPriority="60"/>

</xml_diff>